<commit_message>
Vragenlijst update interview 3
</commit_message>
<xml_diff>
--- a/Documentatie Fifa/Fase 2/Vragenlijst.docx
+++ b/Documentatie Fifa/Fase 2/Vragenlijst.docx
@@ -461,6 +461,7 @@
                             <w:dataBinding w:prefixMappings="xmlns:ns0='http://purl.org/dc/elements/1.1/' xmlns:ns1='http://schemas.openxmlformats.org/package/2006/metadata/core-properties' " w:xpath="/ns1:coreProperties[1]/ns0:creator[1]" w:storeItemID="{6C3C8BC8-F283-45AE-878A-BAB7291924A1}"/>
                             <w:text/>
                           </w:sdtPr>
+                          <w:sdtEndPr/>
                           <w:sdtContent>
                             <w:p>
                               <w:pPr>
@@ -507,6 +508,7 @@
                               <w:dataBinding w:prefixMappings="xmlns:ns0='http://schemas.microsoft.com/office/2006/coverPageProps' " w:xpath="/ns0:CoverPageProperties[1]/ns0:CompanyEmail[1]" w:storeItemID="{55AF091B-3C7A-41E3-B477-F2FDAA23CFDA}"/>
                               <w:text/>
                             </w:sdtPr>
+                            <w:sdtEndPr/>
                             <w:sdtContent>
                               <w:r>
                                 <w:rPr>
@@ -711,6 +713,7 @@
                             <w:dataBinding w:prefixMappings="xmlns:ns0='http://schemas.microsoft.com/office/2006/coverPageProps' " w:xpath="/ns0:CoverPageProperties[1]/ns0:Abstract[1]" w:storeItemID="{55AF091B-3C7A-41E3-B477-F2FDAA23CFDA}"/>
                             <w:text w:multiLine="1"/>
                           </w:sdtPr>
+                          <w:sdtEndPr/>
                           <w:sdtContent>
                             <w:p>
                               <w:pPr>
@@ -963,6 +966,7 @@
                             <w:dataBinding w:prefixMappings="xmlns:ns0='http://purl.org/dc/elements/1.1/' xmlns:ns1='http://schemas.openxmlformats.org/package/2006/metadata/core-properties' " w:xpath="/ns1:coreProperties[1]/ns0:subject[1]" w:storeItemID="{6C3C8BC8-F283-45AE-878A-BAB7291924A1}"/>
                             <w:text/>
                           </w:sdtPr>
+                          <w:sdtEndPr/>
                           <w:sdtContent>
                             <w:p>
                               <w:pPr>
@@ -1033,6 +1037,8 @@
             </w:rPr>
             <w:t>Inhoud</w:t>
           </w:r>
+          <w:bookmarkStart w:id="0" w:name="_GoBack"/>
+          <w:bookmarkEnd w:id="0"/>
         </w:p>
         <w:p>
           <w:pPr>
@@ -1041,7 +1047,9 @@
               <w:tab w:val="right" w:leader="dot" w:pos="9350"/>
             </w:tabs>
             <w:rPr>
+              <w:rFonts w:eastAsiaTheme="minorEastAsia"/>
               <w:noProof/>
+              <w:lang w:eastAsia="nl-NL"/>
             </w:rPr>
           </w:pPr>
           <w:r>
@@ -1053,7 +1061,7 @@
           <w:r>
             <w:fldChar w:fldCharType="separate"/>
           </w:r>
-          <w:hyperlink w:anchor="_Toc480296076" w:history="1">
+          <w:hyperlink w:anchor="_Toc480530308" w:history="1">
             <w:r>
               <w:rPr>
                 <w:rStyle w:val="Hyperlink"/>
@@ -1080,7 +1088,7 @@
                 <w:noProof/>
                 <w:webHidden/>
               </w:rPr>
-              <w:instrText xml:space="preserve"> PAGEREF _Toc480296076 \h </w:instrText>
+              <w:instrText xml:space="preserve"> PAGEREF _Toc480530308 \h </w:instrText>
             </w:r>
             <w:r>
               <w:rPr>
@@ -1118,16 +1126,18 @@
               <w:tab w:val="right" w:leader="dot" w:pos="9350"/>
             </w:tabs>
             <w:rPr>
+              <w:rFonts w:eastAsiaTheme="minorEastAsia"/>
               <w:noProof/>
+              <w:lang w:eastAsia="nl-NL"/>
             </w:rPr>
           </w:pPr>
-          <w:hyperlink w:anchor="_Toc480296077" w:history="1">
+          <w:hyperlink w:anchor="_Toc480530309" w:history="1">
             <w:r>
               <w:rPr>
                 <w:rStyle w:val="Hyperlink"/>
                 <w:noProof/>
               </w:rPr>
-              <w:t>1.1 Vragen</w:t>
+              <w:t>1.1 interview 2</w:t>
             </w:r>
             <w:r>
               <w:rPr>
@@ -1148,7 +1158,7 @@
                 <w:noProof/>
                 <w:webHidden/>
               </w:rPr>
-              <w:instrText xml:space="preserve"> PAGEREF _Toc480296077 \h </w:instrText>
+              <w:instrText xml:space="preserve"> PAGEREF _Toc480530309 \h </w:instrText>
             </w:r>
             <w:r>
               <w:rPr>
@@ -1169,6 +1179,356 @@
                 <w:webHidden/>
               </w:rPr>
               <w:t>2</w:t>
+            </w:r>
+            <w:r>
+              <w:rPr>
+                <w:noProof/>
+                <w:webHidden/>
+              </w:rPr>
+              <w:fldChar w:fldCharType="end"/>
+            </w:r>
+          </w:hyperlink>
+        </w:p>
+        <w:p>
+          <w:pPr>
+            <w:pStyle w:val="Inhopg3"/>
+            <w:tabs>
+              <w:tab w:val="right" w:leader="dot" w:pos="9350"/>
+            </w:tabs>
+            <w:rPr>
+              <w:rFonts w:eastAsiaTheme="minorEastAsia"/>
+              <w:noProof/>
+              <w:lang w:eastAsia="nl-NL"/>
+            </w:rPr>
+          </w:pPr>
+          <w:hyperlink w:anchor="_Toc480530310" w:history="1">
+            <w:r>
+              <w:rPr>
+                <w:rStyle w:val="Hyperlink"/>
+                <w:noProof/>
+              </w:rPr>
+              <w:t>1.1.1 Vragen interview 2</w:t>
+            </w:r>
+            <w:r>
+              <w:rPr>
+                <w:noProof/>
+                <w:webHidden/>
+              </w:rPr>
+              <w:tab/>
+            </w:r>
+            <w:r>
+              <w:rPr>
+                <w:noProof/>
+                <w:webHidden/>
+              </w:rPr>
+              <w:fldChar w:fldCharType="begin"/>
+            </w:r>
+            <w:r>
+              <w:rPr>
+                <w:noProof/>
+                <w:webHidden/>
+              </w:rPr>
+              <w:instrText xml:space="preserve"> PAGEREF _Toc480530310 \h </w:instrText>
+            </w:r>
+            <w:r>
+              <w:rPr>
+                <w:noProof/>
+                <w:webHidden/>
+              </w:rPr>
+            </w:r>
+            <w:r>
+              <w:rPr>
+                <w:noProof/>
+                <w:webHidden/>
+              </w:rPr>
+              <w:fldChar w:fldCharType="separate"/>
+            </w:r>
+            <w:r>
+              <w:rPr>
+                <w:noProof/>
+                <w:webHidden/>
+              </w:rPr>
+              <w:t>2</w:t>
+            </w:r>
+            <w:r>
+              <w:rPr>
+                <w:noProof/>
+                <w:webHidden/>
+              </w:rPr>
+              <w:fldChar w:fldCharType="end"/>
+            </w:r>
+          </w:hyperlink>
+        </w:p>
+        <w:p>
+          <w:pPr>
+            <w:pStyle w:val="Inhopg3"/>
+            <w:tabs>
+              <w:tab w:val="right" w:leader="dot" w:pos="9350"/>
+            </w:tabs>
+            <w:rPr>
+              <w:rFonts w:eastAsiaTheme="minorEastAsia"/>
+              <w:noProof/>
+              <w:lang w:eastAsia="nl-NL"/>
+            </w:rPr>
+          </w:pPr>
+          <w:hyperlink w:anchor="_Toc480530311" w:history="1">
+            <w:r>
+              <w:rPr>
+                <w:rStyle w:val="Hyperlink"/>
+                <w:noProof/>
+              </w:rPr>
+              <w:t>1.1.2 Notulen interview 2</w:t>
+            </w:r>
+            <w:r>
+              <w:rPr>
+                <w:noProof/>
+                <w:webHidden/>
+              </w:rPr>
+              <w:tab/>
+            </w:r>
+            <w:r>
+              <w:rPr>
+                <w:noProof/>
+                <w:webHidden/>
+              </w:rPr>
+              <w:fldChar w:fldCharType="begin"/>
+            </w:r>
+            <w:r>
+              <w:rPr>
+                <w:noProof/>
+                <w:webHidden/>
+              </w:rPr>
+              <w:instrText xml:space="preserve"> PAGEREF _Toc480530311 \h </w:instrText>
+            </w:r>
+            <w:r>
+              <w:rPr>
+                <w:noProof/>
+                <w:webHidden/>
+              </w:rPr>
+            </w:r>
+            <w:r>
+              <w:rPr>
+                <w:noProof/>
+                <w:webHidden/>
+              </w:rPr>
+              <w:fldChar w:fldCharType="separate"/>
+            </w:r>
+            <w:r>
+              <w:rPr>
+                <w:noProof/>
+                <w:webHidden/>
+              </w:rPr>
+              <w:t>2</w:t>
+            </w:r>
+            <w:r>
+              <w:rPr>
+                <w:noProof/>
+                <w:webHidden/>
+              </w:rPr>
+              <w:fldChar w:fldCharType="end"/>
+            </w:r>
+          </w:hyperlink>
+        </w:p>
+        <w:p>
+          <w:pPr>
+            <w:pStyle w:val="Inhopg2"/>
+            <w:tabs>
+              <w:tab w:val="right" w:leader="dot" w:pos="9350"/>
+            </w:tabs>
+            <w:rPr>
+              <w:rFonts w:eastAsiaTheme="minorEastAsia"/>
+              <w:noProof/>
+              <w:lang w:eastAsia="nl-NL"/>
+            </w:rPr>
+          </w:pPr>
+          <w:hyperlink w:anchor="_Toc480530312" w:history="1">
+            <w:r>
+              <w:rPr>
+                <w:rStyle w:val="Hyperlink"/>
+                <w:noProof/>
+              </w:rPr>
+              <w:t>1.2 interview 3</w:t>
+            </w:r>
+            <w:r>
+              <w:rPr>
+                <w:noProof/>
+                <w:webHidden/>
+              </w:rPr>
+              <w:tab/>
+            </w:r>
+            <w:r>
+              <w:rPr>
+                <w:noProof/>
+                <w:webHidden/>
+              </w:rPr>
+              <w:fldChar w:fldCharType="begin"/>
+            </w:r>
+            <w:r>
+              <w:rPr>
+                <w:noProof/>
+                <w:webHidden/>
+              </w:rPr>
+              <w:instrText xml:space="preserve"> PAGEREF _Toc480530312 \h </w:instrText>
+            </w:r>
+            <w:r>
+              <w:rPr>
+                <w:noProof/>
+                <w:webHidden/>
+              </w:rPr>
+            </w:r>
+            <w:r>
+              <w:rPr>
+                <w:noProof/>
+                <w:webHidden/>
+              </w:rPr>
+              <w:fldChar w:fldCharType="separate"/>
+            </w:r>
+            <w:r>
+              <w:rPr>
+                <w:noProof/>
+                <w:webHidden/>
+              </w:rPr>
+              <w:t>3</w:t>
+            </w:r>
+            <w:r>
+              <w:rPr>
+                <w:noProof/>
+                <w:webHidden/>
+              </w:rPr>
+              <w:fldChar w:fldCharType="end"/>
+            </w:r>
+          </w:hyperlink>
+        </w:p>
+        <w:p>
+          <w:pPr>
+            <w:pStyle w:val="Inhopg3"/>
+            <w:tabs>
+              <w:tab w:val="right" w:leader="dot" w:pos="9350"/>
+            </w:tabs>
+            <w:rPr>
+              <w:rFonts w:eastAsiaTheme="minorEastAsia"/>
+              <w:noProof/>
+              <w:lang w:eastAsia="nl-NL"/>
+            </w:rPr>
+          </w:pPr>
+          <w:hyperlink w:anchor="_Toc480530313" w:history="1">
+            <w:r>
+              <w:rPr>
+                <w:rStyle w:val="Hyperlink"/>
+                <w:noProof/>
+              </w:rPr>
+              <w:t>1.2.1 Vragen interview 3</w:t>
+            </w:r>
+            <w:r>
+              <w:rPr>
+                <w:noProof/>
+                <w:webHidden/>
+              </w:rPr>
+              <w:tab/>
+            </w:r>
+            <w:r>
+              <w:rPr>
+                <w:noProof/>
+                <w:webHidden/>
+              </w:rPr>
+              <w:fldChar w:fldCharType="begin"/>
+            </w:r>
+            <w:r>
+              <w:rPr>
+                <w:noProof/>
+                <w:webHidden/>
+              </w:rPr>
+              <w:instrText xml:space="preserve"> PAGEREF _Toc480530313 \h </w:instrText>
+            </w:r>
+            <w:r>
+              <w:rPr>
+                <w:noProof/>
+                <w:webHidden/>
+              </w:rPr>
+            </w:r>
+            <w:r>
+              <w:rPr>
+                <w:noProof/>
+                <w:webHidden/>
+              </w:rPr>
+              <w:fldChar w:fldCharType="separate"/>
+            </w:r>
+            <w:r>
+              <w:rPr>
+                <w:noProof/>
+                <w:webHidden/>
+              </w:rPr>
+              <w:t>3</w:t>
+            </w:r>
+            <w:r>
+              <w:rPr>
+                <w:noProof/>
+                <w:webHidden/>
+              </w:rPr>
+              <w:fldChar w:fldCharType="end"/>
+            </w:r>
+          </w:hyperlink>
+        </w:p>
+        <w:p>
+          <w:pPr>
+            <w:pStyle w:val="Inhopg3"/>
+            <w:tabs>
+              <w:tab w:val="right" w:leader="dot" w:pos="9350"/>
+            </w:tabs>
+            <w:rPr>
+              <w:rFonts w:eastAsiaTheme="minorEastAsia"/>
+              <w:noProof/>
+              <w:lang w:eastAsia="nl-NL"/>
+            </w:rPr>
+          </w:pPr>
+          <w:hyperlink w:anchor="_Toc480530314" w:history="1">
+            <w:r>
+              <w:rPr>
+                <w:rStyle w:val="Hyperlink"/>
+                <w:noProof/>
+              </w:rPr>
+              <w:t>1.2.2 Notulen interview 3</w:t>
+            </w:r>
+            <w:r>
+              <w:rPr>
+                <w:noProof/>
+                <w:webHidden/>
+              </w:rPr>
+              <w:tab/>
+            </w:r>
+            <w:r>
+              <w:rPr>
+                <w:noProof/>
+                <w:webHidden/>
+              </w:rPr>
+              <w:fldChar w:fldCharType="begin"/>
+            </w:r>
+            <w:r>
+              <w:rPr>
+                <w:noProof/>
+                <w:webHidden/>
+              </w:rPr>
+              <w:instrText xml:space="preserve"> PAGEREF _Toc480530314 \h </w:instrText>
+            </w:r>
+            <w:r>
+              <w:rPr>
+                <w:noProof/>
+                <w:webHidden/>
+              </w:rPr>
+            </w:r>
+            <w:r>
+              <w:rPr>
+                <w:noProof/>
+                <w:webHidden/>
+              </w:rPr>
+              <w:fldChar w:fldCharType="separate"/>
+            </w:r>
+            <w:r>
+              <w:rPr>
+                <w:noProof/>
+                <w:webHidden/>
+              </w:rPr>
+              <w:t>3</w:t>
             </w:r>
             <w:r>
               <w:rPr>
@@ -1199,12 +1559,12 @@
       <w:pPr>
         <w:pStyle w:val="Kop1"/>
       </w:pPr>
-      <w:bookmarkStart w:id="0" w:name="_Toc480296076"/>
+      <w:bookmarkStart w:id="1" w:name="_Toc480530308"/>
       <w:r>
         <w:lastRenderedPageBreak/>
         <w:t>1. Vragenlijst Elton Boekhoud</w:t>
       </w:r>
-      <w:bookmarkEnd w:id="0"/>
+      <w:bookmarkEnd w:id="1"/>
     </w:p>
     <w:p/>
     <w:p>
@@ -1216,13 +1576,25 @@
       <w:pPr>
         <w:pStyle w:val="Kop2"/>
       </w:pPr>
-      <w:bookmarkStart w:id="1" w:name="_Toc480296077"/>
-      <w:r>
-        <w:t>1.1 Vragen</w:t>
-      </w:r>
-      <w:bookmarkEnd w:id="1"/>
+      <w:bookmarkStart w:id="2" w:name="_Toc480530309"/>
+      <w:r>
+        <w:t>1.1</w:t>
+      </w:r>
+      <w:r>
+        <w:t xml:space="preserve"> interview 2</w:t>
+      </w:r>
+      <w:bookmarkEnd w:id="2"/>
     </w:p>
-    <w:p/>
+    <w:p>
+      <w:pPr>
+        <w:pStyle w:val="Kop3"/>
+      </w:pPr>
+      <w:bookmarkStart w:id="3" w:name="_Toc480530310"/>
+      <w:r>
+        <w:t>1.1.1 Vragen interview 2</w:t>
+      </w:r>
+      <w:bookmarkEnd w:id="3"/>
+    </w:p>
     <w:p>
       <w:pPr>
         <w:pStyle w:val="Lijstalinea"/>
@@ -1256,7 +1628,15 @@
         </w:numPr>
       </w:pPr>
       <w:r>
-        <w:t>Kleurgebruik? Wij leggen voorkeur aan rustige kleuren (zie palleton)</w:t>
+        <w:t xml:space="preserve">Kleurgebruik? Wij leggen voorkeur aan rustige kleuren (zie </w:t>
+      </w:r>
+      <w:proofErr w:type="spellStart"/>
+      <w:r>
+        <w:t>palleton</w:t>
+      </w:r>
+      <w:proofErr w:type="spellEnd"/>
+      <w:r>
+        <w:t>)</w:t>
       </w:r>
     </w:p>
     <w:p>
@@ -1268,7 +1648,47 @@
         </w:numPr>
       </w:pPr>
       <w:r>
-        <w:t>Wat zijn de extra vereiste die u zou willen voor de webiste (Should haves / Could haves)</w:t>
+        <w:t xml:space="preserve">Wat zijn de extra vereiste die u zou willen voor de </w:t>
+      </w:r>
+      <w:proofErr w:type="spellStart"/>
+      <w:r>
+        <w:t>webiste</w:t>
+      </w:r>
+      <w:proofErr w:type="spellEnd"/>
+      <w:r>
+        <w:t xml:space="preserve"> (</w:t>
+      </w:r>
+      <w:proofErr w:type="spellStart"/>
+      <w:r>
+        <w:t>Should</w:t>
+      </w:r>
+      <w:proofErr w:type="spellEnd"/>
+      <w:r>
+        <w:t xml:space="preserve"> </w:t>
+      </w:r>
+      <w:proofErr w:type="spellStart"/>
+      <w:r>
+        <w:t>haves</w:t>
+      </w:r>
+      <w:proofErr w:type="spellEnd"/>
+      <w:r>
+        <w:t xml:space="preserve"> / </w:t>
+      </w:r>
+      <w:proofErr w:type="spellStart"/>
+      <w:r>
+        <w:t>Could</w:t>
+      </w:r>
+      <w:proofErr w:type="spellEnd"/>
+      <w:r>
+        <w:t xml:space="preserve"> </w:t>
+      </w:r>
+      <w:proofErr w:type="spellStart"/>
+      <w:r>
+        <w:t>haves</w:t>
+      </w:r>
+      <w:proofErr w:type="spellEnd"/>
+      <w:r>
+        <w:t>)</w:t>
       </w:r>
     </w:p>
     <w:p>
@@ -1280,7 +1700,39 @@
         </w:numPr>
       </w:pPr>
       <w:r>
-        <w:t>Wat zijn de extra vereiste die u zou willen voor de C# applicatie (Should haves / Could haves)</w:t>
+        <w:t>Wat zijn de extra vereiste die u zou willen voor de C# applicatie (</w:t>
+      </w:r>
+      <w:proofErr w:type="spellStart"/>
+      <w:r>
+        <w:t>Should</w:t>
+      </w:r>
+      <w:proofErr w:type="spellEnd"/>
+      <w:r>
+        <w:t xml:space="preserve"> </w:t>
+      </w:r>
+      <w:proofErr w:type="spellStart"/>
+      <w:r>
+        <w:t>haves</w:t>
+      </w:r>
+      <w:proofErr w:type="spellEnd"/>
+      <w:r>
+        <w:t xml:space="preserve"> / </w:t>
+      </w:r>
+      <w:proofErr w:type="spellStart"/>
+      <w:r>
+        <w:t>Could</w:t>
+      </w:r>
+      <w:proofErr w:type="spellEnd"/>
+      <w:r>
+        <w:t xml:space="preserve"> </w:t>
+      </w:r>
+      <w:proofErr w:type="spellStart"/>
+      <w:r>
+        <w:t>haves</w:t>
+      </w:r>
+      <w:proofErr w:type="spellEnd"/>
+      <w:r>
+        <w:t>)</w:t>
       </w:r>
     </w:p>
     <w:p>
@@ -1294,12 +1746,236 @@
       <w:r>
         <w:t>Hoe moet het wed</w:t>
       </w:r>
-      <w:bookmarkStart w:id="2" w:name="_GoBack"/>
-      <w:bookmarkEnd w:id="2"/>
       <w:r>
         <w:t>strijd schema worden gegenereerd? (Automatisch / zelf samenstellen)</w:t>
       </w:r>
     </w:p>
+    <w:p>
+      <w:pPr>
+        <w:pStyle w:val="Kop3"/>
+      </w:pPr>
+      <w:bookmarkStart w:id="4" w:name="_Toc480530311"/>
+      <w:r>
+        <w:t>1.1.2 Notulen interview 2</w:t>
+      </w:r>
+      <w:bookmarkEnd w:id="4"/>
+    </w:p>
+    <w:p>
+      <w:pPr>
+        <w:pStyle w:val="Lijstalinea"/>
+        <w:numPr>
+          <w:ilvl w:val="0"/>
+          <w:numId w:val="6"/>
+        </w:numPr>
+      </w:pPr>
+      <w:r>
+        <w:t xml:space="preserve">De klant had al voorgemaakte </w:t>
+      </w:r>
+      <w:proofErr w:type="spellStart"/>
+      <w:r>
+        <w:t>wireframes</w:t>
+      </w:r>
+      <w:proofErr w:type="spellEnd"/>
+      <w:r>
+        <w:t>, de kleuren kunnen wij zelf verzinnen en we hebben gekozen voor rustige kleuren die te zien zijn in het huisstijl bestand.</w:t>
+      </w:r>
+    </w:p>
+    <w:p>
+      <w:pPr>
+        <w:pStyle w:val="Lijstalinea"/>
+        <w:numPr>
+          <w:ilvl w:val="0"/>
+          <w:numId w:val="6"/>
+        </w:numPr>
+      </w:pPr>
+      <w:r>
+        <w:t xml:space="preserve">De klant had geen extra vereisten maar we hebben er zelf wel een paar verzonnen, die extra eisen zijn te vinden in het </w:t>
+      </w:r>
+      <w:proofErr w:type="spellStart"/>
+      <w:r>
+        <w:t>MoSCoW</w:t>
+      </w:r>
+      <w:proofErr w:type="spellEnd"/>
+      <w:r>
+        <w:t xml:space="preserve"> bestand.</w:t>
+      </w:r>
+    </w:p>
+    <w:p>
+      <w:pPr>
+        <w:pStyle w:val="Lijstalinea"/>
+        <w:numPr>
+          <w:ilvl w:val="0"/>
+          <w:numId w:val="6"/>
+        </w:numPr>
+      </w:pPr>
+      <w:r>
+        <w:t xml:space="preserve">Ook had de klant geen extra eisen voor de c# applicatie, maar daarvoor hebben we ook zelf een paar extra eisen verzonnen, die ook te vinden zijn in het </w:t>
+      </w:r>
+      <w:proofErr w:type="spellStart"/>
+      <w:r>
+        <w:t>MoSCoW</w:t>
+      </w:r>
+      <w:proofErr w:type="spellEnd"/>
+      <w:r>
+        <w:t xml:space="preserve"> bestand.</w:t>
+      </w:r>
+    </w:p>
+    <w:p>
+      <w:pPr>
+        <w:pStyle w:val="Lijstalinea"/>
+        <w:numPr>
+          <w:ilvl w:val="0"/>
+          <w:numId w:val="6"/>
+        </w:numPr>
+      </w:pPr>
+      <w:r>
+        <w:t>Voor het schema moesten er een aantal opties komen zoals voor rondes of geen voor rondes of wel poules of geen poules, als de gebruiker deze instellingen had uitgevoerd dan moest onze applicatie zelf aan de hand van deze gegevens een schema ontwerpen.</w:t>
+      </w:r>
+    </w:p>
+    <w:p>
+      <w:pPr>
+        <w:pStyle w:val="Kop2"/>
+      </w:pPr>
+    </w:p>
+    <w:p>
+      <w:pPr>
+        <w:rPr>
+          <w:rFonts w:asciiTheme="majorHAnsi" w:eastAsiaTheme="majorEastAsia" w:hAnsiTheme="majorHAnsi" w:cstheme="majorBidi"/>
+          <w:color w:val="2E74B5" w:themeColor="accent1" w:themeShade="BF"/>
+          <w:sz w:val="26"/>
+          <w:szCs w:val="26"/>
+        </w:rPr>
+      </w:pPr>
+      <w:r>
+        <w:br w:type="page"/>
+      </w:r>
+    </w:p>
+    <w:p>
+      <w:pPr>
+        <w:pStyle w:val="Kop2"/>
+      </w:pPr>
+    </w:p>
+    <w:p>
+      <w:pPr>
+        <w:pStyle w:val="Kop2"/>
+      </w:pPr>
+      <w:bookmarkStart w:id="5" w:name="_Toc480530312"/>
+      <w:r>
+        <w:t>1.2 interview 3</w:t>
+      </w:r>
+      <w:bookmarkEnd w:id="5"/>
+    </w:p>
+    <w:p>
+      <w:pPr>
+        <w:pStyle w:val="Kop3"/>
+      </w:pPr>
+      <w:bookmarkStart w:id="6" w:name="_Toc480530313"/>
+      <w:r>
+        <w:t>1.2.1 Vragen interview 3</w:t>
+      </w:r>
+      <w:bookmarkEnd w:id="6"/>
+    </w:p>
+    <w:p>
+      <w:pPr>
+        <w:pStyle w:val="Lijstalinea"/>
+        <w:numPr>
+          <w:ilvl w:val="0"/>
+          <w:numId w:val="7"/>
+        </w:numPr>
+      </w:pPr>
+      <w:r>
+        <w:t xml:space="preserve">Kunnen we voor de c# applicatie en de </w:t>
+      </w:r>
+      <w:proofErr w:type="spellStart"/>
+      <w:r>
+        <w:t>web-app</w:t>
+      </w:r>
+      <w:proofErr w:type="spellEnd"/>
+      <w:r>
+        <w:t xml:space="preserve"> 1 database gebruiken?</w:t>
+      </w:r>
+    </w:p>
+    <w:p>
+      <w:pPr>
+        <w:pStyle w:val="Lijstalinea"/>
+        <w:numPr>
+          <w:ilvl w:val="0"/>
+          <w:numId w:val="8"/>
+        </w:numPr>
+      </w:pPr>
+      <w:r>
+        <w:t xml:space="preserve">Zo niet, </w:t>
+      </w:r>
+      <w:r>
+        <w:br/>
+      </w:r>
+      <w:r>
+        <w:t>Welke database heef uw voorkeur voor de c# applicatie?</w:t>
+      </w:r>
+      <w:r>
+        <w:br/>
+        <w:t>Heeft u voorkeur over hoe we de databases gaan linken?</w:t>
+      </w:r>
+    </w:p>
+    <w:p>
+      <w:pPr>
+        <w:pStyle w:val="Lijstalinea"/>
+        <w:numPr>
+          <w:ilvl w:val="0"/>
+          <w:numId w:val="7"/>
+        </w:numPr>
+      </w:pPr>
+      <w:r>
+        <w:t>In de c# code staan al een paar vensters, bent u het eens met de design van deze venste</w:t>
+      </w:r>
+      <w:r>
+        <w:t>rs?</w:t>
+      </w:r>
+    </w:p>
+    <w:p>
+      <w:pPr>
+        <w:pStyle w:val="Lijstalinea"/>
+        <w:numPr>
+          <w:ilvl w:val="0"/>
+          <w:numId w:val="7"/>
+        </w:numPr>
+      </w:pPr>
+      <w:r>
+        <w:t>Hoe moet de c# database eruit komen te zien met betrekking tot tabellen en kolom namen?</w:t>
+      </w:r>
+    </w:p>
+    <w:p>
+      <w:pPr>
+        <w:pStyle w:val="Lijstalinea"/>
+        <w:numPr>
+          <w:ilvl w:val="0"/>
+          <w:numId w:val="7"/>
+        </w:numPr>
+      </w:pPr>
+      <w:r>
+        <w:t>Heeft u nog andere aandachtspunten?</w:t>
+      </w:r>
+    </w:p>
+    <w:p>
+      <w:pPr>
+        <w:pStyle w:val="Kop3"/>
+      </w:pPr>
+      <w:bookmarkStart w:id="7" w:name="_Toc480530314"/>
+      <w:r>
+        <w:t>1.2.2 Notulen interview 3</w:t>
+      </w:r>
+      <w:bookmarkEnd w:id="7"/>
+    </w:p>
+    <w:p>
+      <w:pPr>
+        <w:pStyle w:val="Lijstalinea"/>
+        <w:numPr>
+          <w:ilvl w:val="0"/>
+          <w:numId w:val="10"/>
+        </w:numPr>
+      </w:pPr>
+    </w:p>
+    <w:p/>
     <w:sectPr>
       <w:footerReference w:type="default" r:id="rId11"/>
       <w:pgSz w:w="12240" w:h="15840"/>
@@ -1368,7 +2044,7 @@
           <w:rPr>
             <w:noProof/>
           </w:rPr>
-          <w:t>1</w:t>
+          <w:t>3</w:t>
         </w:r>
         <w:r>
           <w:fldChar w:fldCharType="end"/>
@@ -1412,6 +2088,92 @@
 <file path=word/numbering.xml><?xml version="1.0" encoding="utf-8"?>
 <w:numbering xmlns:wpc="http://schemas.microsoft.com/office/word/2010/wordprocessingCanvas" xmlns:cx="http://schemas.microsoft.com/office/drawing/2014/chartex" xmlns:cx1="http://schemas.microsoft.com/office/drawing/2015/9/8/chartex" xmlns:cx2="http://schemas.microsoft.com/office/drawing/2015/10/21/chartex" xmlns:cx3="http://schemas.microsoft.com/office/drawing/2016/5/9/chartex" xmlns:cx4="http://schemas.microsoft.com/office/drawing/2016/5/10/chartex" xmlns:cx5="http://schemas.microsoft.com/office/drawing/2016/5/11/chartex" xmlns:cx6="http://schemas.microsoft.com/office/drawing/2016/5/12/chartex" xmlns:cx7="http://schemas.microsoft.com/office/drawing/2016/5/13/chartex" xmlns:cx8="http://schemas.microsoft.com/office/drawing/2016/5/14/chartex" xmlns:mc="http://schemas.openxmlformats.org/markup-compatibility/2006" xmlns:o="urn:schemas-microsoft-com:office:office" xmlns:r="http://schemas.openxmlformats.org/officeDocument/2006/relationships" xmlns:m="http://schemas.openxmlformats.org/officeDocument/2006/math" xmlns:v="urn:schemas-microsoft-com:vml" xmlns:wp14="http://schemas.microsoft.com/office/word/2010/wordprocessingDrawing" xmlns:wp="http://schemas.openxmlformats.org/drawingml/2006/wordprocessingDrawing" xmlns:w10="urn:schemas-microsoft-com:office:word" xmlns:w="http://schemas.openxmlformats.org/wordprocessingml/2006/main" xmlns:w14="http://schemas.microsoft.com/office/word/2010/wordml" xmlns:w15="http://schemas.microsoft.com/office/word/2012/wordml" xmlns:w16se="http://schemas.microsoft.com/office/word/2015/wordml/symex" xmlns:wpg="http://schemas.microsoft.com/office/word/2010/wordprocessingGroup" xmlns:wpi="http://schemas.microsoft.com/office/word/2010/wordprocessingInk" xmlns:wne="http://schemas.microsoft.com/office/word/2006/wordml" xmlns:wps="http://schemas.microsoft.com/office/word/2010/wordprocessingShape" mc:Ignorable="w14 w15 w16se wp14">
   <w:abstractNum w:abstractNumId="0" w15:restartNumberingAfterBreak="0">
+    <w:nsid w:val="061B74CA"/>
+    <w:multiLevelType w:val="hybridMultilevel"/>
+    <w:tmpl w:val="63F41634"/>
+    <w:lvl w:ilvl="0" w:tplc="0413000F">
+      <w:start w:val="1"/>
+      <w:numFmt w:val="decimal"/>
+      <w:lvlText w:val="%1."/>
+      <w:lvlJc w:val="left"/>
+      <w:pPr>
+        <w:ind w:left="720" w:hanging="360"/>
+      </w:pPr>
+    </w:lvl>
+    <w:lvl w:ilvl="1" w:tplc="04130019" w:tentative="1">
+      <w:start w:val="1"/>
+      <w:numFmt w:val="lowerLetter"/>
+      <w:lvlText w:val="%2."/>
+      <w:lvlJc w:val="left"/>
+      <w:pPr>
+        <w:ind w:left="1440" w:hanging="360"/>
+      </w:pPr>
+    </w:lvl>
+    <w:lvl w:ilvl="2" w:tplc="0413001B" w:tentative="1">
+      <w:start w:val="1"/>
+      <w:numFmt w:val="lowerRoman"/>
+      <w:lvlText w:val="%3."/>
+      <w:lvlJc w:val="right"/>
+      <w:pPr>
+        <w:ind w:left="2160" w:hanging="180"/>
+      </w:pPr>
+    </w:lvl>
+    <w:lvl w:ilvl="3" w:tplc="0413000F" w:tentative="1">
+      <w:start w:val="1"/>
+      <w:numFmt w:val="decimal"/>
+      <w:lvlText w:val="%4."/>
+      <w:lvlJc w:val="left"/>
+      <w:pPr>
+        <w:ind w:left="2880" w:hanging="360"/>
+      </w:pPr>
+    </w:lvl>
+    <w:lvl w:ilvl="4" w:tplc="04130019" w:tentative="1">
+      <w:start w:val="1"/>
+      <w:numFmt w:val="lowerLetter"/>
+      <w:lvlText w:val="%5."/>
+      <w:lvlJc w:val="left"/>
+      <w:pPr>
+        <w:ind w:left="3600" w:hanging="360"/>
+      </w:pPr>
+    </w:lvl>
+    <w:lvl w:ilvl="5" w:tplc="0413001B" w:tentative="1">
+      <w:start w:val="1"/>
+      <w:numFmt w:val="lowerRoman"/>
+      <w:lvlText w:val="%6."/>
+      <w:lvlJc w:val="right"/>
+      <w:pPr>
+        <w:ind w:left="4320" w:hanging="180"/>
+      </w:pPr>
+    </w:lvl>
+    <w:lvl w:ilvl="6" w:tplc="0413000F" w:tentative="1">
+      <w:start w:val="1"/>
+      <w:numFmt w:val="decimal"/>
+      <w:lvlText w:val="%7."/>
+      <w:lvlJc w:val="left"/>
+      <w:pPr>
+        <w:ind w:left="5040" w:hanging="360"/>
+      </w:pPr>
+    </w:lvl>
+    <w:lvl w:ilvl="7" w:tplc="04130019" w:tentative="1">
+      <w:start w:val="1"/>
+      <w:numFmt w:val="lowerLetter"/>
+      <w:lvlText w:val="%8."/>
+      <w:lvlJc w:val="left"/>
+      <w:pPr>
+        <w:ind w:left="5760" w:hanging="360"/>
+      </w:pPr>
+    </w:lvl>
+    <w:lvl w:ilvl="8" w:tplc="0413001B" w:tentative="1">
+      <w:start w:val="1"/>
+      <w:numFmt w:val="lowerRoman"/>
+      <w:lvlText w:val="%9."/>
+      <w:lvlJc w:val="right"/>
+      <w:pPr>
+        <w:ind w:left="6480" w:hanging="180"/>
+      </w:pPr>
+    </w:lvl>
+  </w:abstractNum>
+  <w:abstractNum w:abstractNumId="1" w15:restartNumberingAfterBreak="0">
     <w:nsid w:val="0DB466B1"/>
     <w:multiLevelType w:val="hybridMultilevel"/>
     <w:tmpl w:val="C050630A"/>
@@ -1524,7 +2286,120 @@
       </w:rPr>
     </w:lvl>
   </w:abstractNum>
-  <w:abstractNum w:abstractNumId="1" w15:restartNumberingAfterBreak="0">
+  <w:abstractNum w:abstractNumId="2" w15:restartNumberingAfterBreak="0">
+    <w:nsid w:val="0F555349"/>
+    <w:multiLevelType w:val="hybridMultilevel"/>
+    <w:tmpl w:val="D59C3F06"/>
+    <w:lvl w:ilvl="0" w:tplc="04130001">
+      <w:start w:val="1"/>
+      <w:numFmt w:val="bullet"/>
+      <w:lvlText w:val=""/>
+      <w:lvlJc w:val="left"/>
+      <w:pPr>
+        <w:ind w:left="1440" w:hanging="360"/>
+      </w:pPr>
+      <w:rPr>
+        <w:rFonts w:ascii="Symbol" w:hAnsi="Symbol" w:hint="default"/>
+      </w:rPr>
+    </w:lvl>
+    <w:lvl w:ilvl="1" w:tplc="04130003" w:tentative="1">
+      <w:start w:val="1"/>
+      <w:numFmt w:val="bullet"/>
+      <w:lvlText w:val="o"/>
+      <w:lvlJc w:val="left"/>
+      <w:pPr>
+        <w:ind w:left="2160" w:hanging="360"/>
+      </w:pPr>
+      <w:rPr>
+        <w:rFonts w:ascii="Courier New" w:hAnsi="Courier New" w:cs="Courier New" w:hint="default"/>
+      </w:rPr>
+    </w:lvl>
+    <w:lvl w:ilvl="2" w:tplc="04130005" w:tentative="1">
+      <w:start w:val="1"/>
+      <w:numFmt w:val="bullet"/>
+      <w:lvlText w:val=""/>
+      <w:lvlJc w:val="left"/>
+      <w:pPr>
+        <w:ind w:left="2880" w:hanging="360"/>
+      </w:pPr>
+      <w:rPr>
+        <w:rFonts w:ascii="Wingdings" w:hAnsi="Wingdings" w:hint="default"/>
+      </w:rPr>
+    </w:lvl>
+    <w:lvl w:ilvl="3" w:tplc="04130001" w:tentative="1">
+      <w:start w:val="1"/>
+      <w:numFmt w:val="bullet"/>
+      <w:lvlText w:val=""/>
+      <w:lvlJc w:val="left"/>
+      <w:pPr>
+        <w:ind w:left="3600" w:hanging="360"/>
+      </w:pPr>
+      <w:rPr>
+        <w:rFonts w:ascii="Symbol" w:hAnsi="Symbol" w:hint="default"/>
+      </w:rPr>
+    </w:lvl>
+    <w:lvl w:ilvl="4" w:tplc="04130003" w:tentative="1">
+      <w:start w:val="1"/>
+      <w:numFmt w:val="bullet"/>
+      <w:lvlText w:val="o"/>
+      <w:lvlJc w:val="left"/>
+      <w:pPr>
+        <w:ind w:left="4320" w:hanging="360"/>
+      </w:pPr>
+      <w:rPr>
+        <w:rFonts w:ascii="Courier New" w:hAnsi="Courier New" w:cs="Courier New" w:hint="default"/>
+      </w:rPr>
+    </w:lvl>
+    <w:lvl w:ilvl="5" w:tplc="04130005" w:tentative="1">
+      <w:start w:val="1"/>
+      <w:numFmt w:val="bullet"/>
+      <w:lvlText w:val=""/>
+      <w:lvlJc w:val="left"/>
+      <w:pPr>
+        <w:ind w:left="5040" w:hanging="360"/>
+      </w:pPr>
+      <w:rPr>
+        <w:rFonts w:ascii="Wingdings" w:hAnsi="Wingdings" w:hint="default"/>
+      </w:rPr>
+    </w:lvl>
+    <w:lvl w:ilvl="6" w:tplc="04130001" w:tentative="1">
+      <w:start w:val="1"/>
+      <w:numFmt w:val="bullet"/>
+      <w:lvlText w:val=""/>
+      <w:lvlJc w:val="left"/>
+      <w:pPr>
+        <w:ind w:left="5760" w:hanging="360"/>
+      </w:pPr>
+      <w:rPr>
+        <w:rFonts w:ascii="Symbol" w:hAnsi="Symbol" w:hint="default"/>
+      </w:rPr>
+    </w:lvl>
+    <w:lvl w:ilvl="7" w:tplc="04130003" w:tentative="1">
+      <w:start w:val="1"/>
+      <w:numFmt w:val="bullet"/>
+      <w:lvlText w:val="o"/>
+      <w:lvlJc w:val="left"/>
+      <w:pPr>
+        <w:ind w:left="6480" w:hanging="360"/>
+      </w:pPr>
+      <w:rPr>
+        <w:rFonts w:ascii="Courier New" w:hAnsi="Courier New" w:cs="Courier New" w:hint="default"/>
+      </w:rPr>
+    </w:lvl>
+    <w:lvl w:ilvl="8" w:tplc="04130005" w:tentative="1">
+      <w:start w:val="1"/>
+      <w:numFmt w:val="bullet"/>
+      <w:lvlText w:val=""/>
+      <w:lvlJc w:val="left"/>
+      <w:pPr>
+        <w:ind w:left="7200" w:hanging="360"/>
+      </w:pPr>
+      <w:rPr>
+        <w:rFonts w:ascii="Wingdings" w:hAnsi="Wingdings" w:hint="default"/>
+      </w:rPr>
+    </w:lvl>
+  </w:abstractNum>
+  <w:abstractNum w:abstractNumId="3" w15:restartNumberingAfterBreak="0">
     <w:nsid w:val="18896AAC"/>
     <w:multiLevelType w:val="hybridMultilevel"/>
     <w:tmpl w:val="60EE14B6"/>
@@ -1613,7 +2488,179 @@
       </w:pPr>
     </w:lvl>
   </w:abstractNum>
-  <w:abstractNum w:abstractNumId="2" w15:restartNumberingAfterBreak="0">
+  <w:abstractNum w:abstractNumId="4" w15:restartNumberingAfterBreak="0">
+    <w:nsid w:val="1FCE4936"/>
+    <w:multiLevelType w:val="hybridMultilevel"/>
+    <w:tmpl w:val="AB5C9108"/>
+    <w:lvl w:ilvl="0" w:tplc="0413000F">
+      <w:start w:val="1"/>
+      <w:numFmt w:val="decimal"/>
+      <w:lvlText w:val="%1."/>
+      <w:lvlJc w:val="left"/>
+      <w:pPr>
+        <w:ind w:left="720" w:hanging="360"/>
+      </w:pPr>
+    </w:lvl>
+    <w:lvl w:ilvl="1" w:tplc="04130019" w:tentative="1">
+      <w:start w:val="1"/>
+      <w:numFmt w:val="lowerLetter"/>
+      <w:lvlText w:val="%2."/>
+      <w:lvlJc w:val="left"/>
+      <w:pPr>
+        <w:ind w:left="1440" w:hanging="360"/>
+      </w:pPr>
+    </w:lvl>
+    <w:lvl w:ilvl="2" w:tplc="0413001B" w:tentative="1">
+      <w:start w:val="1"/>
+      <w:numFmt w:val="lowerRoman"/>
+      <w:lvlText w:val="%3."/>
+      <w:lvlJc w:val="right"/>
+      <w:pPr>
+        <w:ind w:left="2160" w:hanging="180"/>
+      </w:pPr>
+    </w:lvl>
+    <w:lvl w:ilvl="3" w:tplc="0413000F" w:tentative="1">
+      <w:start w:val="1"/>
+      <w:numFmt w:val="decimal"/>
+      <w:lvlText w:val="%4."/>
+      <w:lvlJc w:val="left"/>
+      <w:pPr>
+        <w:ind w:left="2880" w:hanging="360"/>
+      </w:pPr>
+    </w:lvl>
+    <w:lvl w:ilvl="4" w:tplc="04130019" w:tentative="1">
+      <w:start w:val="1"/>
+      <w:numFmt w:val="lowerLetter"/>
+      <w:lvlText w:val="%5."/>
+      <w:lvlJc w:val="left"/>
+      <w:pPr>
+        <w:ind w:left="3600" w:hanging="360"/>
+      </w:pPr>
+    </w:lvl>
+    <w:lvl w:ilvl="5" w:tplc="0413001B" w:tentative="1">
+      <w:start w:val="1"/>
+      <w:numFmt w:val="lowerRoman"/>
+      <w:lvlText w:val="%6."/>
+      <w:lvlJc w:val="right"/>
+      <w:pPr>
+        <w:ind w:left="4320" w:hanging="180"/>
+      </w:pPr>
+    </w:lvl>
+    <w:lvl w:ilvl="6" w:tplc="0413000F" w:tentative="1">
+      <w:start w:val="1"/>
+      <w:numFmt w:val="decimal"/>
+      <w:lvlText w:val="%7."/>
+      <w:lvlJc w:val="left"/>
+      <w:pPr>
+        <w:ind w:left="5040" w:hanging="360"/>
+      </w:pPr>
+    </w:lvl>
+    <w:lvl w:ilvl="7" w:tplc="04130019" w:tentative="1">
+      <w:start w:val="1"/>
+      <w:numFmt w:val="lowerLetter"/>
+      <w:lvlText w:val="%8."/>
+      <w:lvlJc w:val="left"/>
+      <w:pPr>
+        <w:ind w:left="5760" w:hanging="360"/>
+      </w:pPr>
+    </w:lvl>
+    <w:lvl w:ilvl="8" w:tplc="0413001B" w:tentative="1">
+      <w:start w:val="1"/>
+      <w:numFmt w:val="lowerRoman"/>
+      <w:lvlText w:val="%9."/>
+      <w:lvlJc w:val="right"/>
+      <w:pPr>
+        <w:ind w:left="6480" w:hanging="180"/>
+      </w:pPr>
+    </w:lvl>
+  </w:abstractNum>
+  <w:abstractNum w:abstractNumId="5" w15:restartNumberingAfterBreak="0">
+    <w:nsid w:val="39914248"/>
+    <w:multiLevelType w:val="hybridMultilevel"/>
+    <w:tmpl w:val="1A7ED1AE"/>
+    <w:lvl w:ilvl="0" w:tplc="0413000F">
+      <w:start w:val="1"/>
+      <w:numFmt w:val="decimal"/>
+      <w:lvlText w:val="%1."/>
+      <w:lvlJc w:val="left"/>
+      <w:pPr>
+        <w:ind w:left="720" w:hanging="360"/>
+      </w:pPr>
+    </w:lvl>
+    <w:lvl w:ilvl="1" w:tplc="04130019" w:tentative="1">
+      <w:start w:val="1"/>
+      <w:numFmt w:val="lowerLetter"/>
+      <w:lvlText w:val="%2."/>
+      <w:lvlJc w:val="left"/>
+      <w:pPr>
+        <w:ind w:left="1440" w:hanging="360"/>
+      </w:pPr>
+    </w:lvl>
+    <w:lvl w:ilvl="2" w:tplc="0413001B" w:tentative="1">
+      <w:start w:val="1"/>
+      <w:numFmt w:val="lowerRoman"/>
+      <w:lvlText w:val="%3."/>
+      <w:lvlJc w:val="right"/>
+      <w:pPr>
+        <w:ind w:left="2160" w:hanging="180"/>
+      </w:pPr>
+    </w:lvl>
+    <w:lvl w:ilvl="3" w:tplc="0413000F" w:tentative="1">
+      <w:start w:val="1"/>
+      <w:numFmt w:val="decimal"/>
+      <w:lvlText w:val="%4."/>
+      <w:lvlJc w:val="left"/>
+      <w:pPr>
+        <w:ind w:left="2880" w:hanging="360"/>
+      </w:pPr>
+    </w:lvl>
+    <w:lvl w:ilvl="4" w:tplc="04130019" w:tentative="1">
+      <w:start w:val="1"/>
+      <w:numFmt w:val="lowerLetter"/>
+      <w:lvlText w:val="%5."/>
+      <w:lvlJc w:val="left"/>
+      <w:pPr>
+        <w:ind w:left="3600" w:hanging="360"/>
+      </w:pPr>
+    </w:lvl>
+    <w:lvl w:ilvl="5" w:tplc="0413001B" w:tentative="1">
+      <w:start w:val="1"/>
+      <w:numFmt w:val="lowerRoman"/>
+      <w:lvlText w:val="%6."/>
+      <w:lvlJc w:val="right"/>
+      <w:pPr>
+        <w:ind w:left="4320" w:hanging="180"/>
+      </w:pPr>
+    </w:lvl>
+    <w:lvl w:ilvl="6" w:tplc="0413000F" w:tentative="1">
+      <w:start w:val="1"/>
+      <w:numFmt w:val="decimal"/>
+      <w:lvlText w:val="%7."/>
+      <w:lvlJc w:val="left"/>
+      <w:pPr>
+        <w:ind w:left="5040" w:hanging="360"/>
+      </w:pPr>
+    </w:lvl>
+    <w:lvl w:ilvl="7" w:tplc="04130019" w:tentative="1">
+      <w:start w:val="1"/>
+      <w:numFmt w:val="lowerLetter"/>
+      <w:lvlText w:val="%8."/>
+      <w:lvlJc w:val="left"/>
+      <w:pPr>
+        <w:ind w:left="5760" w:hanging="360"/>
+      </w:pPr>
+    </w:lvl>
+    <w:lvl w:ilvl="8" w:tplc="0413001B" w:tentative="1">
+      <w:start w:val="1"/>
+      <w:numFmt w:val="lowerRoman"/>
+      <w:lvlText w:val="%9."/>
+      <w:lvlJc w:val="right"/>
+      <w:pPr>
+        <w:ind w:left="6480" w:hanging="180"/>
+      </w:pPr>
+    </w:lvl>
+  </w:abstractNum>
+  <w:abstractNum w:abstractNumId="6" w15:restartNumberingAfterBreak="0">
     <w:nsid w:val="4A600F07"/>
     <w:multiLevelType w:val="hybridMultilevel"/>
     <w:tmpl w:val="A52E4BB6"/>
@@ -1699,13 +2746,292 @@
       </w:pPr>
     </w:lvl>
   </w:abstractNum>
+  <w:abstractNum w:abstractNumId="7" w15:restartNumberingAfterBreak="0">
+    <w:nsid w:val="5E5C29A6"/>
+    <w:multiLevelType w:val="hybridMultilevel"/>
+    <w:tmpl w:val="EC9CC284"/>
+    <w:lvl w:ilvl="0" w:tplc="0413000F">
+      <w:start w:val="1"/>
+      <w:numFmt w:val="decimal"/>
+      <w:lvlText w:val="%1."/>
+      <w:lvlJc w:val="left"/>
+      <w:pPr>
+        <w:ind w:left="720" w:hanging="360"/>
+      </w:pPr>
+    </w:lvl>
+    <w:lvl w:ilvl="1" w:tplc="04130019" w:tentative="1">
+      <w:start w:val="1"/>
+      <w:numFmt w:val="lowerLetter"/>
+      <w:lvlText w:val="%2."/>
+      <w:lvlJc w:val="left"/>
+      <w:pPr>
+        <w:ind w:left="1440" w:hanging="360"/>
+      </w:pPr>
+    </w:lvl>
+    <w:lvl w:ilvl="2" w:tplc="0413001B" w:tentative="1">
+      <w:start w:val="1"/>
+      <w:numFmt w:val="lowerRoman"/>
+      <w:lvlText w:val="%3."/>
+      <w:lvlJc w:val="right"/>
+      <w:pPr>
+        <w:ind w:left="2160" w:hanging="180"/>
+      </w:pPr>
+    </w:lvl>
+    <w:lvl w:ilvl="3" w:tplc="0413000F" w:tentative="1">
+      <w:start w:val="1"/>
+      <w:numFmt w:val="decimal"/>
+      <w:lvlText w:val="%4."/>
+      <w:lvlJc w:val="left"/>
+      <w:pPr>
+        <w:ind w:left="2880" w:hanging="360"/>
+      </w:pPr>
+    </w:lvl>
+    <w:lvl w:ilvl="4" w:tplc="04130019" w:tentative="1">
+      <w:start w:val="1"/>
+      <w:numFmt w:val="lowerLetter"/>
+      <w:lvlText w:val="%5."/>
+      <w:lvlJc w:val="left"/>
+      <w:pPr>
+        <w:ind w:left="3600" w:hanging="360"/>
+      </w:pPr>
+    </w:lvl>
+    <w:lvl w:ilvl="5" w:tplc="0413001B" w:tentative="1">
+      <w:start w:val="1"/>
+      <w:numFmt w:val="lowerRoman"/>
+      <w:lvlText w:val="%6."/>
+      <w:lvlJc w:val="right"/>
+      <w:pPr>
+        <w:ind w:left="4320" w:hanging="180"/>
+      </w:pPr>
+    </w:lvl>
+    <w:lvl w:ilvl="6" w:tplc="0413000F" w:tentative="1">
+      <w:start w:val="1"/>
+      <w:numFmt w:val="decimal"/>
+      <w:lvlText w:val="%7."/>
+      <w:lvlJc w:val="left"/>
+      <w:pPr>
+        <w:ind w:left="5040" w:hanging="360"/>
+      </w:pPr>
+    </w:lvl>
+    <w:lvl w:ilvl="7" w:tplc="04130019" w:tentative="1">
+      <w:start w:val="1"/>
+      <w:numFmt w:val="lowerLetter"/>
+      <w:lvlText w:val="%8."/>
+      <w:lvlJc w:val="left"/>
+      <w:pPr>
+        <w:ind w:left="5760" w:hanging="360"/>
+      </w:pPr>
+    </w:lvl>
+    <w:lvl w:ilvl="8" w:tplc="0413001B" w:tentative="1">
+      <w:start w:val="1"/>
+      <w:numFmt w:val="lowerRoman"/>
+      <w:lvlText w:val="%9."/>
+      <w:lvlJc w:val="right"/>
+      <w:pPr>
+        <w:ind w:left="6480" w:hanging="180"/>
+      </w:pPr>
+    </w:lvl>
+  </w:abstractNum>
+  <w:abstractNum w:abstractNumId="8" w15:restartNumberingAfterBreak="0">
+    <w:nsid w:val="6AF61B6A"/>
+    <w:multiLevelType w:val="hybridMultilevel"/>
+    <w:tmpl w:val="D31A31E8"/>
+    <w:lvl w:ilvl="0" w:tplc="0413000F">
+      <w:start w:val="1"/>
+      <w:numFmt w:val="decimal"/>
+      <w:lvlText w:val="%1."/>
+      <w:lvlJc w:val="left"/>
+      <w:pPr>
+        <w:ind w:left="720" w:hanging="360"/>
+      </w:pPr>
+    </w:lvl>
+    <w:lvl w:ilvl="1" w:tplc="04130019" w:tentative="1">
+      <w:start w:val="1"/>
+      <w:numFmt w:val="lowerLetter"/>
+      <w:lvlText w:val="%2."/>
+      <w:lvlJc w:val="left"/>
+      <w:pPr>
+        <w:ind w:left="1440" w:hanging="360"/>
+      </w:pPr>
+    </w:lvl>
+    <w:lvl w:ilvl="2" w:tplc="0413001B" w:tentative="1">
+      <w:start w:val="1"/>
+      <w:numFmt w:val="lowerRoman"/>
+      <w:lvlText w:val="%3."/>
+      <w:lvlJc w:val="right"/>
+      <w:pPr>
+        <w:ind w:left="2160" w:hanging="180"/>
+      </w:pPr>
+    </w:lvl>
+    <w:lvl w:ilvl="3" w:tplc="0413000F" w:tentative="1">
+      <w:start w:val="1"/>
+      <w:numFmt w:val="decimal"/>
+      <w:lvlText w:val="%4."/>
+      <w:lvlJc w:val="left"/>
+      <w:pPr>
+        <w:ind w:left="2880" w:hanging="360"/>
+      </w:pPr>
+    </w:lvl>
+    <w:lvl w:ilvl="4" w:tplc="04130019" w:tentative="1">
+      <w:start w:val="1"/>
+      <w:numFmt w:val="lowerLetter"/>
+      <w:lvlText w:val="%5."/>
+      <w:lvlJc w:val="left"/>
+      <w:pPr>
+        <w:ind w:left="3600" w:hanging="360"/>
+      </w:pPr>
+    </w:lvl>
+    <w:lvl w:ilvl="5" w:tplc="0413001B" w:tentative="1">
+      <w:start w:val="1"/>
+      <w:numFmt w:val="lowerRoman"/>
+      <w:lvlText w:val="%6."/>
+      <w:lvlJc w:val="right"/>
+      <w:pPr>
+        <w:ind w:left="4320" w:hanging="180"/>
+      </w:pPr>
+    </w:lvl>
+    <w:lvl w:ilvl="6" w:tplc="0413000F" w:tentative="1">
+      <w:start w:val="1"/>
+      <w:numFmt w:val="decimal"/>
+      <w:lvlText w:val="%7."/>
+      <w:lvlJc w:val="left"/>
+      <w:pPr>
+        <w:ind w:left="5040" w:hanging="360"/>
+      </w:pPr>
+    </w:lvl>
+    <w:lvl w:ilvl="7" w:tplc="04130019" w:tentative="1">
+      <w:start w:val="1"/>
+      <w:numFmt w:val="lowerLetter"/>
+      <w:lvlText w:val="%8."/>
+      <w:lvlJc w:val="left"/>
+      <w:pPr>
+        <w:ind w:left="5760" w:hanging="360"/>
+      </w:pPr>
+    </w:lvl>
+    <w:lvl w:ilvl="8" w:tplc="0413001B" w:tentative="1">
+      <w:start w:val="1"/>
+      <w:numFmt w:val="lowerRoman"/>
+      <w:lvlText w:val="%9."/>
+      <w:lvlJc w:val="right"/>
+      <w:pPr>
+        <w:ind w:left="6480" w:hanging="180"/>
+      </w:pPr>
+    </w:lvl>
+  </w:abstractNum>
+  <w:abstractNum w:abstractNumId="9" w15:restartNumberingAfterBreak="0">
+    <w:nsid w:val="7A735D61"/>
+    <w:multiLevelType w:val="hybridMultilevel"/>
+    <w:tmpl w:val="1BBA07CC"/>
+    <w:lvl w:ilvl="0" w:tplc="0413000F">
+      <w:start w:val="1"/>
+      <w:numFmt w:val="decimal"/>
+      <w:lvlText w:val="%1."/>
+      <w:lvlJc w:val="left"/>
+      <w:pPr>
+        <w:ind w:left="720" w:hanging="360"/>
+      </w:pPr>
+    </w:lvl>
+    <w:lvl w:ilvl="1" w:tplc="04130019" w:tentative="1">
+      <w:start w:val="1"/>
+      <w:numFmt w:val="lowerLetter"/>
+      <w:lvlText w:val="%2."/>
+      <w:lvlJc w:val="left"/>
+      <w:pPr>
+        <w:ind w:left="1440" w:hanging="360"/>
+      </w:pPr>
+    </w:lvl>
+    <w:lvl w:ilvl="2" w:tplc="0413001B" w:tentative="1">
+      <w:start w:val="1"/>
+      <w:numFmt w:val="lowerRoman"/>
+      <w:lvlText w:val="%3."/>
+      <w:lvlJc w:val="right"/>
+      <w:pPr>
+        <w:ind w:left="2160" w:hanging="180"/>
+      </w:pPr>
+    </w:lvl>
+    <w:lvl w:ilvl="3" w:tplc="0413000F" w:tentative="1">
+      <w:start w:val="1"/>
+      <w:numFmt w:val="decimal"/>
+      <w:lvlText w:val="%4."/>
+      <w:lvlJc w:val="left"/>
+      <w:pPr>
+        <w:ind w:left="2880" w:hanging="360"/>
+      </w:pPr>
+    </w:lvl>
+    <w:lvl w:ilvl="4" w:tplc="04130019" w:tentative="1">
+      <w:start w:val="1"/>
+      <w:numFmt w:val="lowerLetter"/>
+      <w:lvlText w:val="%5."/>
+      <w:lvlJc w:val="left"/>
+      <w:pPr>
+        <w:ind w:left="3600" w:hanging="360"/>
+      </w:pPr>
+    </w:lvl>
+    <w:lvl w:ilvl="5" w:tplc="0413001B" w:tentative="1">
+      <w:start w:val="1"/>
+      <w:numFmt w:val="lowerRoman"/>
+      <w:lvlText w:val="%6."/>
+      <w:lvlJc w:val="right"/>
+      <w:pPr>
+        <w:ind w:left="4320" w:hanging="180"/>
+      </w:pPr>
+    </w:lvl>
+    <w:lvl w:ilvl="6" w:tplc="0413000F" w:tentative="1">
+      <w:start w:val="1"/>
+      <w:numFmt w:val="decimal"/>
+      <w:lvlText w:val="%7."/>
+      <w:lvlJc w:val="left"/>
+      <w:pPr>
+        <w:ind w:left="5040" w:hanging="360"/>
+      </w:pPr>
+    </w:lvl>
+    <w:lvl w:ilvl="7" w:tplc="04130019" w:tentative="1">
+      <w:start w:val="1"/>
+      <w:numFmt w:val="lowerLetter"/>
+      <w:lvlText w:val="%8."/>
+      <w:lvlJc w:val="left"/>
+      <w:pPr>
+        <w:ind w:left="5760" w:hanging="360"/>
+      </w:pPr>
+    </w:lvl>
+    <w:lvl w:ilvl="8" w:tplc="0413001B" w:tentative="1">
+      <w:start w:val="1"/>
+      <w:numFmt w:val="lowerRoman"/>
+      <w:lvlText w:val="%9."/>
+      <w:lvlJc w:val="right"/>
+      <w:pPr>
+        <w:ind w:left="6480" w:hanging="180"/>
+      </w:pPr>
+    </w:lvl>
+  </w:abstractNum>
   <w:num w:numId="1">
+    <w:abstractNumId w:val="3"/>
+  </w:num>
+  <w:num w:numId="2">
+    <w:abstractNumId w:val="6"/>
+  </w:num>
+  <w:num w:numId="3">
     <w:abstractNumId w:val="1"/>
   </w:num>
-  <w:num w:numId="2">
+  <w:num w:numId="4">
+    <w:abstractNumId w:val="9"/>
+  </w:num>
+  <w:num w:numId="5">
+    <w:abstractNumId w:val="5"/>
+  </w:num>
+  <w:num w:numId="6">
+    <w:abstractNumId w:val="8"/>
+  </w:num>
+  <w:num w:numId="7">
+    <w:abstractNumId w:val="4"/>
+  </w:num>
+  <w:num w:numId="8">
     <w:abstractNumId w:val="2"/>
   </w:num>
-  <w:num w:numId="3">
+  <w:num w:numId="9">
+    <w:abstractNumId w:val="7"/>
+  </w:num>
+  <w:num w:numId="10">
     <w:abstractNumId w:val="0"/>
   </w:num>
 </w:numbering>
@@ -2154,6 +3480,28 @@
       <w:szCs w:val="26"/>
     </w:rPr>
   </w:style>
+  <w:style w:type="paragraph" w:styleId="Kop3">
+    <w:name w:val="heading 3"/>
+    <w:basedOn w:val="Standaard"/>
+    <w:next w:val="Standaard"/>
+    <w:link w:val="Kop3Char"/>
+    <w:uiPriority w:val="9"/>
+    <w:unhideWhenUsed/>
+    <w:qFormat/>
+    <w:rsid w:val="00845C2F"/>
+    <w:pPr>
+      <w:keepNext/>
+      <w:keepLines/>
+      <w:spacing w:before="40" w:after="0"/>
+      <w:outlineLvl w:val="2"/>
+    </w:pPr>
+    <w:rPr>
+      <w:rFonts w:asciiTheme="majorHAnsi" w:eastAsiaTheme="majorEastAsia" w:hAnsiTheme="majorHAnsi" w:cstheme="majorBidi"/>
+      <w:color w:val="1F4D78" w:themeColor="accent1" w:themeShade="7F"/>
+      <w:sz w:val="24"/>
+      <w:szCs w:val="24"/>
+    </w:rPr>
+  </w:style>
   <w:style w:type="character" w:default="1" w:styleId="Standaardalinea-lettertype">
     <w:name w:val="Default Paragraph Font"/>
     <w:uiPriority w:val="1"/>
@@ -2343,6 +3691,33 @@
       <w:color w:val="0563C1" w:themeColor="hyperlink"/>
       <w:u w:val="single"/>
     </w:rPr>
+  </w:style>
+  <w:style w:type="character" w:customStyle="1" w:styleId="Kop3Char">
+    <w:name w:val="Kop 3 Char"/>
+    <w:basedOn w:val="Standaardalinea-lettertype"/>
+    <w:link w:val="Kop3"/>
+    <w:uiPriority w:val="9"/>
+    <w:rsid w:val="00845C2F"/>
+    <w:rPr>
+      <w:rFonts w:asciiTheme="majorHAnsi" w:eastAsiaTheme="majorEastAsia" w:hAnsiTheme="majorHAnsi" w:cstheme="majorBidi"/>
+      <w:color w:val="1F4D78" w:themeColor="accent1" w:themeShade="7F"/>
+      <w:sz w:val="24"/>
+      <w:szCs w:val="24"/>
+      <w:lang w:val="nl-NL"/>
+    </w:rPr>
+  </w:style>
+  <w:style w:type="paragraph" w:styleId="Inhopg3">
+    <w:name w:val="toc 3"/>
+    <w:basedOn w:val="Standaard"/>
+    <w:next w:val="Standaard"/>
+    <w:autoRedefine/>
+    <w:uiPriority w:val="39"/>
+    <w:unhideWhenUsed/>
+    <w:rsid w:val="00845C2F"/>
+    <w:pPr>
+      <w:spacing w:after="100"/>
+      <w:ind w:left="440"/>
+    </w:pPr>
   </w:style>
 </w:styles>
 </file>
@@ -2632,7 +4007,7 @@
 </file>
 
 <file path=customXml/itemProps2.xml><?xml version="1.0" encoding="utf-8"?>
-<ds:datastoreItem xmlns:ds="http://schemas.openxmlformats.org/officeDocument/2006/customXml" ds:itemID="{124C48D8-89DE-49BB-921B-CB64EFF7FF8B}">
+<ds:datastoreItem xmlns:ds="http://schemas.openxmlformats.org/officeDocument/2006/customXml" ds:itemID="{BB870C5E-E99F-479A-BD85-16FC0A0521AD}">
   <ds:schemaRefs>
     <ds:schemaRef ds:uri="http://schemas.openxmlformats.org/officeDocument/2006/bibliography"/>
   </ds:schemaRefs>

</xml_diff>